<commit_message>
Added github link to documentation
</commit_message>
<xml_diff>
--- a/Assignment2_Documentation.docx
+++ b/Assignment2_Documentation.docx
@@ -51,6 +51,50 @@
           <w:lang w:val="en-US"/>
         </w:rPr>
       </w:pPr>
+      <w:proofErr w:type="spellStart"/>
+      <w:r>
+        <w:rPr>
+          <w:lang w:val="en-US"/>
+        </w:rPr>
+        <w:t>Github</w:t>
+      </w:r>
+      <w:proofErr w:type="spellEnd"/>
+      <w:r>
+        <w:rPr>
+          <w:lang w:val="en-US"/>
+        </w:rPr>
+        <w:t xml:space="preserve"> </w:t>
+      </w:r>
+      <w:proofErr w:type="gramStart"/>
+      <w:r>
+        <w:rPr>
+          <w:lang w:val="en-US"/>
+        </w:rPr>
+        <w:t>Link :</w:t>
+      </w:r>
+      <w:proofErr w:type="gramEnd"/>
+      <w:r>
+        <w:rPr>
+          <w:lang w:val="en-US"/>
+        </w:rPr>
+        <w:t xml:space="preserve"> </w:t>
+      </w:r>
+      <w:hyperlink r:id="rId5" w:history="1">
+        <w:r>
+          <w:rPr>
+            <w:rStyle w:val="Hyperlink"/>
+          </w:rPr>
+          <w:t>https://github.com/BillyDavies1122/hit339Assignment2</w:t>
+        </w:r>
+      </w:hyperlink>
+    </w:p>
+    <w:p>
+      <w:pPr>
+        <w:pStyle w:val="Heading2"/>
+        <w:rPr>
+          <w:lang w:val="en-US"/>
+        </w:rPr>
+      </w:pPr>
       <w:r>
         <w:rPr>
           <w:lang w:val="en-US"/>
@@ -103,13 +147,35 @@
         <w:rPr>
           <w:lang w:val="en-US"/>
         </w:rPr>
-        <w:t>If the enrollment is allowed then a new scheduleMember</w:t>
-      </w:r>
-      <w:r>
-        <w:rPr>
-          <w:lang w:val="en-US"/>
-        </w:rPr>
-        <w:t xml:space="preserve"> is created and added to the database , then the user is sent back to the index page.</w:t>
+        <w:t xml:space="preserve">If the enrollment is allowed then a new </w:t>
+      </w:r>
+      <w:proofErr w:type="spellStart"/>
+      <w:r>
+        <w:rPr>
+          <w:lang w:val="en-US"/>
+        </w:rPr>
+        <w:t>scheduleMember</w:t>
+      </w:r>
+      <w:proofErr w:type="spellEnd"/>
+      <w:r>
+        <w:rPr>
+          <w:lang w:val="en-US"/>
+        </w:rPr>
+        <w:t xml:space="preserve"> is created and added to the </w:t>
+      </w:r>
+      <w:proofErr w:type="gramStart"/>
+      <w:r>
+        <w:rPr>
+          <w:lang w:val="en-US"/>
+        </w:rPr>
+        <w:t>database ,</w:t>
+      </w:r>
+      <w:proofErr w:type="gramEnd"/>
+      <w:r>
+        <w:rPr>
+          <w:lang w:val="en-US"/>
+        </w:rPr>
+        <w:t xml:space="preserve"> then the user is sent back to the index page.</w:t>
       </w:r>
     </w:p>
     <w:p>
@@ -151,7 +217,21 @@
         <w:rPr>
           <w:lang w:val="en-US"/>
         </w:rPr>
-        <w:t xml:space="preserve">The user clicks the My sessions(coach) button , then the schedules controller gets the  current users email and sets the view bag variable to it. Then sends them to the mySchedules view, in this view it loops through all of the schedules and only displays the ones with the same email as the logged in </w:t>
+        <w:t xml:space="preserve">The user clicks the My sessions(coach) button , then the schedules controller gets the  current users email and sets the view bag variable to it. Then sends them to the </w:t>
+      </w:r>
+      <w:proofErr w:type="spellStart"/>
+      <w:r>
+        <w:rPr>
+          <w:lang w:val="en-US"/>
+        </w:rPr>
+        <w:t>mySchedules</w:t>
+      </w:r>
+      <w:proofErr w:type="spellEnd"/>
+      <w:r>
+        <w:rPr>
+          <w:lang w:val="en-US"/>
+        </w:rPr>
+        <w:t xml:space="preserve"> view, in this view it loops through all of the schedules and only displays the ones with the same email as the logged in </w:t>
       </w:r>
       <w:r>
         <w:rPr>
@@ -188,13 +268,99 @@
         <w:rPr>
           <w:lang w:val="en-US"/>
         </w:rPr>
-        <w:t>This link calls the checkEnrolled function in the ScheduleMembers controller which then adds the id in the url to the viewbag variable and sends it to the checkEnrolled view</w:t>
-      </w:r>
-      <w:r>
-        <w:rPr>
-          <w:lang w:val="en-US"/>
-        </w:rPr>
-        <w:t>. Then it loops through each item in the ScheduleMembers model but only displaying the data from the relevant schedule.</w:t>
+        <w:t xml:space="preserve">This link calls the </w:t>
+      </w:r>
+      <w:proofErr w:type="spellStart"/>
+      <w:r>
+        <w:rPr>
+          <w:lang w:val="en-US"/>
+        </w:rPr>
+        <w:t>checkEnrolled</w:t>
+      </w:r>
+      <w:proofErr w:type="spellEnd"/>
+      <w:r>
+        <w:rPr>
+          <w:lang w:val="en-US"/>
+        </w:rPr>
+        <w:t xml:space="preserve"> function in the </w:t>
+      </w:r>
+      <w:proofErr w:type="spellStart"/>
+      <w:r>
+        <w:rPr>
+          <w:lang w:val="en-US"/>
+        </w:rPr>
+        <w:t>ScheduleMembers</w:t>
+      </w:r>
+      <w:proofErr w:type="spellEnd"/>
+      <w:r>
+        <w:rPr>
+          <w:lang w:val="en-US"/>
+        </w:rPr>
+        <w:t xml:space="preserve"> controller which then adds the id in the </w:t>
+      </w:r>
+      <w:proofErr w:type="spellStart"/>
+      <w:proofErr w:type="gramStart"/>
+      <w:r>
+        <w:rPr>
+          <w:lang w:val="en-US"/>
+        </w:rPr>
+        <w:t>url</w:t>
+      </w:r>
+      <w:proofErr w:type="spellEnd"/>
+      <w:proofErr w:type="gramEnd"/>
+      <w:r>
+        <w:rPr>
+          <w:lang w:val="en-US"/>
+        </w:rPr>
+        <w:t xml:space="preserve"> to the </w:t>
+      </w:r>
+      <w:proofErr w:type="spellStart"/>
+      <w:r>
+        <w:rPr>
+          <w:lang w:val="en-US"/>
+        </w:rPr>
+        <w:t>viewbag</w:t>
+      </w:r>
+      <w:proofErr w:type="spellEnd"/>
+      <w:r>
+        <w:rPr>
+          <w:lang w:val="en-US"/>
+        </w:rPr>
+        <w:t xml:space="preserve"> variable and sends it to the </w:t>
+      </w:r>
+      <w:proofErr w:type="spellStart"/>
+      <w:r>
+        <w:rPr>
+          <w:lang w:val="en-US"/>
+        </w:rPr>
+        <w:t>checkEnrolled</w:t>
+      </w:r>
+      <w:proofErr w:type="spellEnd"/>
+      <w:r>
+        <w:rPr>
+          <w:lang w:val="en-US"/>
+        </w:rPr>
+        <w:t xml:space="preserve"> view</w:t>
+      </w:r>
+      <w:r>
+        <w:rPr>
+          <w:lang w:val="en-US"/>
+        </w:rPr>
+        <w:t xml:space="preserve">. Then it loops through each item in the </w:t>
+      </w:r>
+      <w:proofErr w:type="spellStart"/>
+      <w:r>
+        <w:rPr>
+          <w:lang w:val="en-US"/>
+        </w:rPr>
+        <w:t>ScheduleMembers</w:t>
+      </w:r>
+      <w:proofErr w:type="spellEnd"/>
+      <w:r>
+        <w:rPr>
+          <w:lang w:val="en-US"/>
+        </w:rPr>
+        <w:t xml:space="preserve"> model but only displaying the data from the relevant schedule.</w:t>
       </w:r>
     </w:p>
     <w:p>
@@ -293,6 +459,7 @@
           <w:lang w:val="en-US"/>
         </w:rPr>
       </w:pPr>
+      <w:proofErr w:type="gramStart"/>
       <w:r>
         <w:rPr>
           <w:lang w:val="en-US"/>
@@ -305,6 +472,7 @@
         </w:rPr>
         <w:t>either.</w:t>
       </w:r>
+      <w:proofErr w:type="gramEnd"/>
     </w:p>
     <w:p>
       <w:pPr>
@@ -346,6 +514,7 @@
           <w:b/>
           <w:lang w:val="en-US"/>
         </w:rPr>
+        <w:lastRenderedPageBreak/>
         <w:br w:type="page"/>
       </w:r>
     </w:p>
@@ -381,13 +550,69 @@
         <w:rPr>
           <w:lang w:val="en-US"/>
         </w:rPr>
-        <w:t xml:space="preserve"> to implement these , you can see the attempt to add an admin role in startup.cs in the CreateUserRoles function</w:t>
-      </w:r>
-      <w:r>
-        <w:rPr>
-          <w:lang w:val="en-US"/>
-        </w:rPr>
-        <w:t>. The function is then called on like 97 , which runs but doesn’t seem to have any effect as I cannot user [Authorize(roles=”Admin”)] to specify which role should have access.</w:t>
+        <w:t xml:space="preserve"> to implement </w:t>
+      </w:r>
+      <w:proofErr w:type="gramStart"/>
+      <w:r>
+        <w:rPr>
+          <w:lang w:val="en-US"/>
+        </w:rPr>
+        <w:t>these ,</w:t>
+      </w:r>
+      <w:proofErr w:type="gramEnd"/>
+      <w:r>
+        <w:rPr>
+          <w:lang w:val="en-US"/>
+        </w:rPr>
+        <w:t xml:space="preserve"> you can see the attempt to add an admin role in </w:t>
+      </w:r>
+      <w:proofErr w:type="spellStart"/>
+      <w:r>
+        <w:rPr>
+          <w:lang w:val="en-US"/>
+        </w:rPr>
+        <w:t>startup.cs</w:t>
+      </w:r>
+      <w:proofErr w:type="spellEnd"/>
+      <w:r>
+        <w:rPr>
+          <w:lang w:val="en-US"/>
+        </w:rPr>
+        <w:t xml:space="preserve"> in the </w:t>
+      </w:r>
+      <w:proofErr w:type="spellStart"/>
+      <w:r>
+        <w:rPr>
+          <w:lang w:val="en-US"/>
+        </w:rPr>
+        <w:t>CreateUserRoles</w:t>
+      </w:r>
+      <w:proofErr w:type="spellEnd"/>
+      <w:r>
+        <w:rPr>
+          <w:lang w:val="en-US"/>
+        </w:rPr>
+        <w:t xml:space="preserve"> function</w:t>
+      </w:r>
+      <w:r>
+        <w:rPr>
+          <w:lang w:val="en-US"/>
+        </w:rPr>
+        <w:t xml:space="preserve">. The function is then called on like </w:t>
+      </w:r>
+      <w:proofErr w:type="gramStart"/>
+      <w:r>
+        <w:rPr>
+          <w:lang w:val="en-US"/>
+        </w:rPr>
+        <w:t>97 ,</w:t>
+      </w:r>
+      <w:proofErr w:type="gramEnd"/>
+      <w:r>
+        <w:rPr>
+          <w:lang w:val="en-US"/>
+        </w:rPr>
+        <w:t xml:space="preserve"> which runs but doesn’t seem to have any effect as I cannot user [Authorize(roles=”Admin”)] to specify which role should have access.</w:t>
       </w:r>
     </w:p>
     <w:p>
@@ -915,6 +1140,18 @@
       <w:contextualSpacing/>
     </w:pPr>
   </w:style>
+  <w:style w:type="character" w:styleId="Hyperlink">
+    <w:name w:val="Hyperlink"/>
+    <w:basedOn w:val="DefaultParagraphFont"/>
+    <w:uiPriority w:val="99"/>
+    <w:semiHidden/>
+    <w:unhideWhenUsed/>
+    <w:rsid w:val="006D1E49"/>
+    <w:rPr>
+      <w:color w:val="0000FF"/>
+      <w:u w:val="single"/>
+    </w:rPr>
+  </w:style>
 </w:styles>
 </file>
 

</xml_diff>